<commit_message>
fix links in tips
</commit_message>
<xml_diff>
--- a/public/docs/Early Resume Sample.docx
+++ b/public/docs/Early Resume Sample.docx
@@ -1,6 +1,6 @@
 
 <file path=word/document.xml><?xml version="1.0" encoding="utf-8"?>
-<w:document xmlns:wpc="http://schemas.microsoft.com/office/word/2010/wordprocessingCanvas" xmlns:cx="http://schemas.microsoft.com/office/drawing/2014/chartex" xmlns:cx1="http://schemas.microsoft.com/office/drawing/2015/9/8/chartex" xmlns:cx2="http://schemas.microsoft.com/office/drawing/2015/10/21/chartex" xmlns:cx3="http://schemas.microsoft.com/office/drawing/2016/5/9/chartex" xmlns:cx4="http://schemas.microsoft.com/office/drawing/2016/5/10/chartex" xmlns:cx5="http://schemas.microsoft.com/office/drawing/2016/5/11/chartex" xmlns:cx6="http://schemas.microsoft.com/office/drawing/2016/5/12/chartex" xmlns:cx7="http://schemas.microsoft.com/office/drawing/2016/5/13/chartex" xmlns:cx8="http://schemas.microsoft.com/office/drawing/2016/5/14/chartex" xmlns:mc="http://schemas.openxmlformats.org/markup-compatibility/2006" xmlns:aink="http://schemas.microsoft.com/office/drawing/2016/ink" xmlns:am3d="http://schemas.microsoft.com/office/drawing/2017/model3d" xmlns:o="urn:schemas-microsoft-com:office:office" xmlns:r="http://schemas.openxmlformats.org/officeDocument/2006/relationships" xmlns:m="http://schemas.openxmlformats.org/officeDocument/2006/math" xmlns:v="urn:schemas-microsoft-com:vml" xmlns:wp14="http://schemas.microsoft.com/office/word/2010/wordprocessingDrawing" xmlns:wp="http://schemas.openxmlformats.org/drawingml/2006/wordprocessingDrawing" xmlns:w10="urn:schemas-microsoft-com:office:word" xmlns:w="http://schemas.openxmlformats.org/wordprocessingml/2006/main" xmlns:w14="http://schemas.microsoft.com/office/word/2010/wordml" xmlns:w15="http://schemas.microsoft.com/office/word/2012/wordml" xmlns:w16cex="http://schemas.microsoft.com/office/word/2018/wordml/cex" xmlns:w16cid="http://schemas.microsoft.com/office/word/2016/wordml/cid" xmlns:w16="http://schemas.microsoft.com/office/word/2018/wordml" xmlns:w16se="http://schemas.microsoft.com/office/word/2015/wordml/symex" xmlns:wpg="http://schemas.microsoft.com/office/word/2010/wordprocessingGroup" xmlns:wpi="http://schemas.microsoft.com/office/word/2010/wordprocessingInk" xmlns:wne="http://schemas.microsoft.com/office/word/2006/wordml" xmlns:wps="http://schemas.microsoft.com/office/word/2010/wordprocessingShape" mc:Ignorable="w14 w15 w16se w16cid w16 w16cex wp14">
+<w:document xmlns:wpc="http://schemas.microsoft.com/office/word/2010/wordprocessingCanvas" xmlns:cx="http://schemas.microsoft.com/office/drawing/2014/chartex" xmlns:cx1="http://schemas.microsoft.com/office/drawing/2015/9/8/chartex" xmlns:cx2="http://schemas.microsoft.com/office/drawing/2015/10/21/chartex" xmlns:cx3="http://schemas.microsoft.com/office/drawing/2016/5/9/chartex" xmlns:cx4="http://schemas.microsoft.com/office/drawing/2016/5/10/chartex" xmlns:cx5="http://schemas.microsoft.com/office/drawing/2016/5/11/chartex" xmlns:cx6="http://schemas.microsoft.com/office/drawing/2016/5/12/chartex" xmlns:cx7="http://schemas.microsoft.com/office/drawing/2016/5/13/chartex" xmlns:cx8="http://schemas.microsoft.com/office/drawing/2016/5/14/chartex" xmlns:mc="http://schemas.openxmlformats.org/markup-compatibility/2006" xmlns:aink="http://schemas.microsoft.com/office/drawing/2016/ink" xmlns:am3d="http://schemas.microsoft.com/office/drawing/2017/model3d" xmlns:o="urn:schemas-microsoft-com:office:office" xmlns:oel="http://schemas.microsoft.com/office/2019/extlst" xmlns:r="http://schemas.openxmlformats.org/officeDocument/2006/relationships" xmlns:m="http://schemas.openxmlformats.org/officeDocument/2006/math" xmlns:v="urn:schemas-microsoft-com:vml" xmlns:wp14="http://schemas.microsoft.com/office/word/2010/wordprocessingDrawing" xmlns:wp="http://schemas.openxmlformats.org/drawingml/2006/wordprocessingDrawing" xmlns:w10="urn:schemas-microsoft-com:office:word" xmlns:w="http://schemas.openxmlformats.org/wordprocessingml/2006/main" xmlns:w14="http://schemas.microsoft.com/office/word/2010/wordml" xmlns:w15="http://schemas.microsoft.com/office/word/2012/wordml" xmlns:w16cex="http://schemas.microsoft.com/office/word/2018/wordml/cex" xmlns:w16cid="http://schemas.microsoft.com/office/word/2016/wordml/cid" xmlns:w16="http://schemas.microsoft.com/office/word/2018/wordml" xmlns:w16sdtdh="http://schemas.microsoft.com/office/word/2020/wordml/sdtdatahash" xmlns:w16se="http://schemas.microsoft.com/office/word/2015/wordml/symex" xmlns:wpg="http://schemas.microsoft.com/office/word/2010/wordprocessingGroup" xmlns:wpi="http://schemas.microsoft.com/office/word/2010/wordprocessingInk" xmlns:wne="http://schemas.microsoft.com/office/word/2006/wordml" xmlns:wps="http://schemas.microsoft.com/office/word/2010/wordprocessingShape" mc:Ignorable="w14 w15 w16se w16cid w16 w16cex w16sdtdh wp14">
   <w:background w:color="E7E6E6" w:themeColor="background2"/>
   <w:body>
     <w:p>
@@ -980,7 +980,6 @@
                                 <w:szCs w:val="20"/>
                               </w:rPr>
                             </w:pPr>
-                            <w:proofErr w:type="spellStart"/>
                             <w:r>
                               <w:rPr>
                                 <w:rFonts w:ascii="Franklin Gothic Medium" w:hAnsi="Franklin Gothic Medium"/>
@@ -989,18 +988,7 @@
                                 <w:sz w:val="20"/>
                                 <w:szCs w:val="20"/>
                               </w:rPr>
-                              <w:t>Jupyter</w:t>
-                            </w:r>
-                            <w:proofErr w:type="spellEnd"/>
-                            <w:r>
-                              <w:rPr>
-                                <w:rFonts w:ascii="Franklin Gothic Medium" w:hAnsi="Franklin Gothic Medium"/>
-                                <w:b/>
-                                <w:bCs/>
-                                <w:sz w:val="20"/>
-                                <w:szCs w:val="20"/>
-                              </w:rPr>
-                              <w:t xml:space="preserve"> Notebook</w:t>
+                              <w:t>Jupyter Notebook</w:t>
                             </w:r>
                           </w:p>
                           <w:p>
@@ -1628,7 +1616,7 @@
           <w:sz w:val="20"/>
           <w:szCs w:val="20"/>
         </w:rPr>
-        <w:t>08/201</w:t>
+        <w:t>08/20</w:t>
       </w:r>
       <w:r>
         <w:rPr>
@@ -1639,7 +1627,7 @@
           <w:sz w:val="20"/>
           <w:szCs w:val="20"/>
         </w:rPr>
-        <w:t>9</w:t>
+        <w:t>2</w:t>
       </w:r>
       <w:r>
         <w:rPr>
@@ -1650,6 +1638,17 @@
           <w:sz w:val="20"/>
           <w:szCs w:val="20"/>
         </w:rPr>
+        <w:t>2</w:t>
+      </w:r>
+      <w:r>
+        <w:rPr>
+          <w:rFonts w:ascii="Franklin Gothic Medium" w:eastAsia="Yu Gothic UI Semibold" w:hAnsi="Franklin Gothic Medium" w:cstheme="minorHAnsi"/>
+          <w:b/>
+          <w:bCs/>
+          <w:color w:val="0070C0"/>
+          <w:sz w:val="20"/>
+          <w:szCs w:val="20"/>
+        </w:rPr>
         <w:t xml:space="preserve"> – 0</w:t>
       </w:r>
       <w:r>
@@ -1683,7 +1682,7 @@
           <w:sz w:val="20"/>
           <w:szCs w:val="20"/>
         </w:rPr>
-        <w:t>3</w:t>
+        <w:t>6</w:t>
       </w:r>
       <w:r>
         <w:rPr>
@@ -1734,7 +1733,7 @@
           <w:sz w:val="20"/>
           <w:szCs w:val="20"/>
         </w:rPr>
-        <w:t>3</w:t>
+        <w:t>6</w:t>
       </w:r>
       <w:r>
         <w:rPr>
@@ -1798,7 +1797,17 @@
           <w:sz w:val="20"/>
           <w:szCs w:val="20"/>
         </w:rPr>
-        <w:t>Dean’s List: Spring 2020</w:t>
+        <w:t>Dean’s List: Spring 202</w:t>
+      </w:r>
+      <w:r>
+        <w:rPr>
+          <w:rFonts w:ascii="Franklin Gothic Medium" w:eastAsia="Yu Gothic UI Semibold" w:hAnsi="Franklin Gothic Medium" w:cstheme="minorHAnsi"/>
+          <w:b/>
+          <w:bCs/>
+          <w:sz w:val="20"/>
+          <w:szCs w:val="20"/>
+        </w:rPr>
+        <w:t>3</w:t>
       </w:r>
     </w:p>
     <w:p>
@@ -2122,7 +2131,18 @@
           <w:sz w:val="20"/>
           <w:szCs w:val="20"/>
         </w:rPr>
-        <w:t>Fall 2020</w:t>
+        <w:t>Fall 202</w:t>
+      </w:r>
+      <w:r>
+        <w:rPr>
+          <w:rFonts w:ascii="Franklin Gothic Medium" w:eastAsia="Yu Gothic UI Semibold" w:hAnsi="Franklin Gothic Medium" w:cs="Aldhabi"/>
+          <w:b/>
+          <w:bCs/>
+          <w:color w:val="0070C0"/>
+          <w:sz w:val="20"/>
+          <w:szCs w:val="20"/>
+        </w:rPr>
+        <w:t>2</w:t>
       </w:r>
       <w:r>
         <w:rPr>
@@ -2343,7 +2363,29 @@
           <w:sz w:val="20"/>
           <w:szCs w:val="20"/>
         </w:rPr>
-        <w:t>Fall 2020 - Present</w:t>
+        <w:t>Fall 202</w:t>
+      </w:r>
+      <w:r>
+        <w:rPr>
+          <w:rFonts w:ascii="Franklin Gothic Medium" w:eastAsia="Yu Gothic UI Semibold" w:hAnsi="Franklin Gothic Medium" w:cs="Aldhabi"/>
+          <w:b/>
+          <w:bCs/>
+          <w:color w:val="0070C0"/>
+          <w:sz w:val="20"/>
+          <w:szCs w:val="20"/>
+        </w:rPr>
+        <w:t>2</w:t>
+      </w:r>
+      <w:r>
+        <w:rPr>
+          <w:rFonts w:ascii="Franklin Gothic Medium" w:eastAsia="Yu Gothic UI Semibold" w:hAnsi="Franklin Gothic Medium" w:cs="Aldhabi"/>
+          <w:b/>
+          <w:bCs/>
+          <w:color w:val="0070C0"/>
+          <w:sz w:val="20"/>
+          <w:szCs w:val="20"/>
+        </w:rPr>
+        <w:t xml:space="preserve"> - Present</w:t>
       </w:r>
     </w:p>
     <w:p>
@@ -2443,7 +2485,6 @@
           <w:rFonts w:asciiTheme="minorHAnsi" w:eastAsiaTheme="minorHAnsi" w:hAnsiTheme="minorHAnsi" w:cstheme="minorBidi"/>
         </w:rPr>
       </w:pPr>
-      <w:proofErr w:type="spellStart"/>
       <w:r>
         <w:rPr>
           <w:rFonts w:ascii="Franklin Gothic Medium" w:eastAsia="Yu Gothic UI Semibold" w:hAnsi="Franklin Gothic Medium" w:cs="Aldhabi"/>
@@ -2455,7 +2496,6 @@
         </w:rPr>
         <w:t>Hack@CEWIT</w:t>
       </w:r>
-      <w:proofErr w:type="spellEnd"/>
       <w:r>
         <w:rPr>
           <w:rFonts w:ascii="Franklin Gothic Medium" w:eastAsia="Yu Gothic UI Semibold" w:hAnsi="Franklin Gothic Medium" w:cs="Aldhabi"/>
@@ -2521,7 +2561,18 @@
           <w:szCs w:val="20"/>
         </w:rPr>
         <w:tab/>
-        <w:t>Spring 2020</w:t>
+        <w:t>Spring 202</w:t>
+      </w:r>
+      <w:r>
+        <w:rPr>
+          <w:rFonts w:ascii="Franklin Gothic Medium" w:eastAsia="Yu Gothic UI Semibold" w:hAnsi="Franklin Gothic Medium" w:cs="Aldhabi"/>
+          <w:b/>
+          <w:bCs/>
+          <w:color w:val="0070C0"/>
+          <w:sz w:val="20"/>
+          <w:szCs w:val="20"/>
+        </w:rPr>
+        <w:t>3</w:t>
       </w:r>
     </w:p>
     <w:p>
@@ -2649,7 +2700,6 @@
           <w:rFonts w:asciiTheme="minorHAnsi" w:eastAsiaTheme="minorHAnsi" w:hAnsiTheme="minorHAnsi" w:cstheme="minorBidi"/>
         </w:rPr>
       </w:pPr>
-      <w:proofErr w:type="spellStart"/>
       <w:r>
         <w:rPr>
           <w:rFonts w:ascii="Franklin Gothic Medium" w:eastAsia="Yu Gothic UI Semibold" w:hAnsi="Franklin Gothic Medium" w:cs="Aldhabi"/>
@@ -2661,7 +2711,6 @@
         </w:rPr>
         <w:t>ShellHacks</w:t>
       </w:r>
-      <w:proofErr w:type="spellEnd"/>
       <w:r>
         <w:rPr>
           <w:rFonts w:ascii="Franklin Gothic Medium" w:eastAsia="Yu Gothic UI Semibold" w:hAnsi="Franklin Gothic Medium" w:cs="Aldhabi"/>
@@ -2748,7 +2797,18 @@
           <w:sz w:val="20"/>
           <w:szCs w:val="20"/>
         </w:rPr>
-        <w:t xml:space="preserve"> 2020</w:t>
+        <w:t xml:space="preserve"> 202</w:t>
+      </w:r>
+      <w:r>
+        <w:rPr>
+          <w:rFonts w:ascii="Franklin Gothic Medium" w:eastAsia="Yu Gothic UI Semibold" w:hAnsi="Franklin Gothic Medium" w:cs="Aldhabi"/>
+          <w:b/>
+          <w:bCs/>
+          <w:color w:val="0070C0"/>
+          <w:sz w:val="20"/>
+          <w:szCs w:val="20"/>
+        </w:rPr>
+        <w:t>2</w:t>
       </w:r>
     </w:p>
     <w:p>
@@ -3172,7 +3232,18 @@
           <w:sz w:val="20"/>
           <w:szCs w:val="20"/>
         </w:rPr>
-        <w:t>Fall 2019</w:t>
+        <w:t>Fall 20</w:t>
+      </w:r>
+      <w:r>
+        <w:rPr>
+          <w:rFonts w:ascii="Franklin Gothic Medium" w:eastAsia="Yu Gothic UI Semibold" w:hAnsi="Franklin Gothic Medium" w:cs="Aldhabi"/>
+          <w:b/>
+          <w:bCs/>
+          <w:color w:val="0070C0"/>
+          <w:sz w:val="20"/>
+          <w:szCs w:val="20"/>
+        </w:rPr>
+        <w:t>22</w:t>
       </w:r>
     </w:p>
     <w:p>
@@ -3269,21 +3340,8 @@
           <w:sz w:val="20"/>
           <w:szCs w:val="20"/>
         </w:rPr>
-        <w:t xml:space="preserve">Created using </w:t>
-      </w:r>
-      <w:proofErr w:type="gramStart"/>
-      <w:r>
-        <w:rPr>
-          <w:rFonts w:ascii="Franklin Gothic Medium" w:hAnsi="Franklin Gothic Medium"/>
-          <w:b/>
-          <w:bCs/>
-          <w:color w:val="000000"/>
-          <w:sz w:val="20"/>
-          <w:szCs w:val="20"/>
-        </w:rPr>
-        <w:t>Python</w:t>
-      </w:r>
-      <w:proofErr w:type="gramEnd"/>
+        <w:t>Created using Python</w:t>
+      </w:r>
     </w:p>
     <w:p>
       <w:pPr>
@@ -3372,7 +3430,39 @@
           <w:szCs w:val="20"/>
         </w:rPr>
         <w:tab/>
-        <w:t>Fall 2019</w:t>
+      </w:r>
+      <w:r>
+        <w:rPr>
+          <w:rFonts w:ascii="Franklin Gothic Medium" w:eastAsia="Yu Gothic UI Semibold" w:hAnsi="Franklin Gothic Medium" w:cs="Aldhabi"/>
+          <w:b/>
+          <w:bCs/>
+          <w:color w:val="0070C0"/>
+          <w:sz w:val="20"/>
+          <w:szCs w:val="20"/>
+        </w:rPr>
+        <w:t>Spring</w:t>
+      </w:r>
+      <w:r>
+        <w:rPr>
+          <w:rFonts w:ascii="Franklin Gothic Medium" w:eastAsia="Yu Gothic UI Semibold" w:hAnsi="Franklin Gothic Medium" w:cs="Aldhabi"/>
+          <w:b/>
+          <w:bCs/>
+          <w:color w:val="0070C0"/>
+          <w:sz w:val="20"/>
+          <w:szCs w:val="20"/>
+        </w:rPr>
+        <w:t xml:space="preserve"> 20</w:t>
+      </w:r>
+      <w:r>
+        <w:rPr>
+          <w:rFonts w:ascii="Franklin Gothic Medium" w:eastAsia="Yu Gothic UI Semibold" w:hAnsi="Franklin Gothic Medium" w:cs="Aldhabi"/>
+          <w:b/>
+          <w:bCs/>
+          <w:color w:val="0070C0"/>
+          <w:sz w:val="20"/>
+          <w:szCs w:val="20"/>
+        </w:rPr>
+        <w:t>23</w:t>
       </w:r>
     </w:p>
     <w:p>
@@ -3442,21 +3532,8 @@
           <w:sz w:val="20"/>
           <w:szCs w:val="20"/>
         </w:rPr>
-        <w:t xml:space="preserve">Utilized 2D arrays to build an n x n grid with open and closed </w:t>
-      </w:r>
-      <w:proofErr w:type="gramStart"/>
-      <w:r>
-        <w:rPr>
-          <w:rFonts w:ascii="Franklin Gothic Medium" w:hAnsi="Franklin Gothic Medium"/>
-          <w:b/>
-          <w:bCs/>
-          <w:color w:val="000000"/>
-          <w:sz w:val="20"/>
-          <w:szCs w:val="20"/>
-        </w:rPr>
-        <w:t>sites</w:t>
-      </w:r>
-      <w:proofErr w:type="gramEnd"/>
+        <w:t>Utilized 2D arrays to build an n x n grid with open and closed sites</w:t>
+      </w:r>
     </w:p>
     <w:p>
       <w:pPr>
@@ -3526,21 +3603,8 @@
           <w:sz w:val="20"/>
           <w:szCs w:val="20"/>
         </w:rPr>
-        <w:t xml:space="preserve"> to determine which sites, in the least number possible, to open to achieve percolation through the </w:t>
-      </w:r>
-      <w:proofErr w:type="gramStart"/>
-      <w:r>
-        <w:rPr>
-          <w:rFonts w:ascii="Franklin Gothic Medium" w:hAnsi="Franklin Gothic Medium"/>
-          <w:b/>
-          <w:bCs/>
-          <w:color w:val="000000"/>
-          <w:sz w:val="20"/>
-          <w:szCs w:val="20"/>
-        </w:rPr>
-        <w:t>system</w:t>
-      </w:r>
-      <w:proofErr w:type="gramEnd"/>
+        <w:t xml:space="preserve"> to determine which sites, in the least number possible, to open to achieve percolation through the system</w:t>
+      </w:r>
     </w:p>
     <w:p>
       <w:pPr>
@@ -3566,9 +3630,8 @@
           <w:sz w:val="20"/>
           <w:szCs w:val="20"/>
         </w:rPr>
-        <w:t xml:space="preserve">Created using </w:t>
-      </w:r>
-      <w:proofErr w:type="gramStart"/>
+        <w:t>Created using Jav</w:t>
+      </w:r>
       <w:r>
         <w:rPr>
           <w:rFonts w:ascii="Franklin Gothic Medium" w:hAnsi="Franklin Gothic Medium"/>
@@ -3578,20 +3641,8 @@
           <w:sz w:val="20"/>
           <w:szCs w:val="20"/>
         </w:rPr>
-        <w:t>Jav</w:t>
-      </w:r>
-      <w:r>
-        <w:rPr>
-          <w:rFonts w:ascii="Franklin Gothic Medium" w:hAnsi="Franklin Gothic Medium"/>
-          <w:b/>
-          <w:bCs/>
-          <w:color w:val="000000"/>
-          <w:sz w:val="20"/>
-          <w:szCs w:val="20"/>
-        </w:rPr>
         <w:t>a</w:t>
       </w:r>
-      <w:proofErr w:type="gramEnd"/>
     </w:p>
     <w:p>
       <w:pPr>
@@ -3752,7 +3803,7 @@
 </file>
 
 <file path=word/endnotes.xml><?xml version="1.0" encoding="utf-8"?>
-<w:endnotes xmlns:wpc="http://schemas.microsoft.com/office/word/2010/wordprocessingCanvas" xmlns:cx="http://schemas.microsoft.com/office/drawing/2014/chartex" xmlns:cx1="http://schemas.microsoft.com/office/drawing/2015/9/8/chartex" xmlns:cx2="http://schemas.microsoft.com/office/drawing/2015/10/21/chartex" xmlns:cx3="http://schemas.microsoft.com/office/drawing/2016/5/9/chartex" xmlns:cx4="http://schemas.microsoft.com/office/drawing/2016/5/10/chartex" xmlns:cx5="http://schemas.microsoft.com/office/drawing/2016/5/11/chartex" xmlns:cx6="http://schemas.microsoft.com/office/drawing/2016/5/12/chartex" xmlns:cx7="http://schemas.microsoft.com/office/drawing/2016/5/13/chartex" xmlns:cx8="http://schemas.microsoft.com/office/drawing/2016/5/14/chartex" xmlns:mc="http://schemas.openxmlformats.org/markup-compatibility/2006" xmlns:aink="http://schemas.microsoft.com/office/drawing/2016/ink" xmlns:am3d="http://schemas.microsoft.com/office/drawing/2017/model3d" xmlns:o="urn:schemas-microsoft-com:office:office" xmlns:r="http://schemas.openxmlformats.org/officeDocument/2006/relationships" xmlns:m="http://schemas.openxmlformats.org/officeDocument/2006/math" xmlns:v="urn:schemas-microsoft-com:vml" xmlns:wp14="http://schemas.microsoft.com/office/word/2010/wordprocessingDrawing" xmlns:wp="http://schemas.openxmlformats.org/drawingml/2006/wordprocessingDrawing" xmlns:w10="urn:schemas-microsoft-com:office:word" xmlns:w="http://schemas.openxmlformats.org/wordprocessingml/2006/main" xmlns:w14="http://schemas.microsoft.com/office/word/2010/wordml" xmlns:w15="http://schemas.microsoft.com/office/word/2012/wordml" xmlns:w16cex="http://schemas.microsoft.com/office/word/2018/wordml/cex" xmlns:w16cid="http://schemas.microsoft.com/office/word/2016/wordml/cid" xmlns:w16="http://schemas.microsoft.com/office/word/2018/wordml" xmlns:w16se="http://schemas.microsoft.com/office/word/2015/wordml/symex" xmlns:wpg="http://schemas.microsoft.com/office/word/2010/wordprocessingGroup" xmlns:wpi="http://schemas.microsoft.com/office/word/2010/wordprocessingInk" xmlns:wne="http://schemas.microsoft.com/office/word/2006/wordml" xmlns:wps="http://schemas.microsoft.com/office/word/2010/wordprocessingShape" mc:Ignorable="w14 w15 w16se w16cid w16 w16cex wp14">
+<w:endnotes xmlns:wpc="http://schemas.microsoft.com/office/word/2010/wordprocessingCanvas" xmlns:cx="http://schemas.microsoft.com/office/drawing/2014/chartex" xmlns:cx1="http://schemas.microsoft.com/office/drawing/2015/9/8/chartex" xmlns:cx2="http://schemas.microsoft.com/office/drawing/2015/10/21/chartex" xmlns:cx3="http://schemas.microsoft.com/office/drawing/2016/5/9/chartex" xmlns:cx4="http://schemas.microsoft.com/office/drawing/2016/5/10/chartex" xmlns:cx5="http://schemas.microsoft.com/office/drawing/2016/5/11/chartex" xmlns:cx6="http://schemas.microsoft.com/office/drawing/2016/5/12/chartex" xmlns:cx7="http://schemas.microsoft.com/office/drawing/2016/5/13/chartex" xmlns:cx8="http://schemas.microsoft.com/office/drawing/2016/5/14/chartex" xmlns:mc="http://schemas.openxmlformats.org/markup-compatibility/2006" xmlns:aink="http://schemas.microsoft.com/office/drawing/2016/ink" xmlns:am3d="http://schemas.microsoft.com/office/drawing/2017/model3d" xmlns:o="urn:schemas-microsoft-com:office:office" xmlns:oel="http://schemas.microsoft.com/office/2019/extlst" xmlns:r="http://schemas.openxmlformats.org/officeDocument/2006/relationships" xmlns:m="http://schemas.openxmlformats.org/officeDocument/2006/math" xmlns:v="urn:schemas-microsoft-com:vml" xmlns:wp14="http://schemas.microsoft.com/office/word/2010/wordprocessingDrawing" xmlns:wp="http://schemas.openxmlformats.org/drawingml/2006/wordprocessingDrawing" xmlns:w10="urn:schemas-microsoft-com:office:word" xmlns:w="http://schemas.openxmlformats.org/wordprocessingml/2006/main" xmlns:w14="http://schemas.microsoft.com/office/word/2010/wordml" xmlns:w15="http://schemas.microsoft.com/office/word/2012/wordml" xmlns:w16cex="http://schemas.microsoft.com/office/word/2018/wordml/cex" xmlns:w16cid="http://schemas.microsoft.com/office/word/2016/wordml/cid" xmlns:w16="http://schemas.microsoft.com/office/word/2018/wordml" xmlns:w16sdtdh="http://schemas.microsoft.com/office/word/2020/wordml/sdtdatahash" xmlns:w16se="http://schemas.microsoft.com/office/word/2015/wordml/symex" xmlns:wpg="http://schemas.microsoft.com/office/word/2010/wordprocessingGroup" xmlns:wpi="http://schemas.microsoft.com/office/word/2010/wordprocessingInk" xmlns:wne="http://schemas.microsoft.com/office/word/2006/wordml" xmlns:wps="http://schemas.microsoft.com/office/word/2010/wordprocessingShape" mc:Ignorable="w14 w15 w16se w16cid w16 w16cex w16sdtdh wp14">
   <w:endnote w:type="separator" w:id="-1">
     <w:p>
       <w:r>
@@ -3771,7 +3822,7 @@
 </file>
 
 <file path=word/footer1.xml><?xml version="1.0" encoding="utf-8"?>
-<w:ftr xmlns:wpc="http://schemas.microsoft.com/office/word/2010/wordprocessingCanvas" xmlns:cx="http://schemas.microsoft.com/office/drawing/2014/chartex" xmlns:cx1="http://schemas.microsoft.com/office/drawing/2015/9/8/chartex" xmlns:cx2="http://schemas.microsoft.com/office/drawing/2015/10/21/chartex" xmlns:cx3="http://schemas.microsoft.com/office/drawing/2016/5/9/chartex" xmlns:cx4="http://schemas.microsoft.com/office/drawing/2016/5/10/chartex" xmlns:cx5="http://schemas.microsoft.com/office/drawing/2016/5/11/chartex" xmlns:cx6="http://schemas.microsoft.com/office/drawing/2016/5/12/chartex" xmlns:cx7="http://schemas.microsoft.com/office/drawing/2016/5/13/chartex" xmlns:cx8="http://schemas.microsoft.com/office/drawing/2016/5/14/chartex" xmlns:mc="http://schemas.openxmlformats.org/markup-compatibility/2006" xmlns:aink="http://schemas.microsoft.com/office/drawing/2016/ink" xmlns:am3d="http://schemas.microsoft.com/office/drawing/2017/model3d" xmlns:o="urn:schemas-microsoft-com:office:office" xmlns:r="http://schemas.openxmlformats.org/officeDocument/2006/relationships" xmlns:m="http://schemas.openxmlformats.org/officeDocument/2006/math" xmlns:v="urn:schemas-microsoft-com:vml" xmlns:wp14="http://schemas.microsoft.com/office/word/2010/wordprocessingDrawing" xmlns:wp="http://schemas.openxmlformats.org/drawingml/2006/wordprocessingDrawing" xmlns:w10="urn:schemas-microsoft-com:office:word" xmlns:w="http://schemas.openxmlformats.org/wordprocessingml/2006/main" xmlns:w14="http://schemas.microsoft.com/office/word/2010/wordml" xmlns:w15="http://schemas.microsoft.com/office/word/2012/wordml" xmlns:w16cex="http://schemas.microsoft.com/office/word/2018/wordml/cex" xmlns:w16cid="http://schemas.microsoft.com/office/word/2016/wordml/cid" xmlns:w16="http://schemas.microsoft.com/office/word/2018/wordml" xmlns:w16se="http://schemas.microsoft.com/office/word/2015/wordml/symex" xmlns:wpg="http://schemas.microsoft.com/office/word/2010/wordprocessingGroup" xmlns:wpi="http://schemas.microsoft.com/office/word/2010/wordprocessingInk" xmlns:wne="http://schemas.microsoft.com/office/word/2006/wordml" xmlns:wps="http://schemas.microsoft.com/office/word/2010/wordprocessingShape" mc:Ignorable="w14 w15 w16se w16cid w16 w16cex wp14">
+<w:ftr xmlns:wpc="http://schemas.microsoft.com/office/word/2010/wordprocessingCanvas" xmlns:cx="http://schemas.microsoft.com/office/drawing/2014/chartex" xmlns:cx1="http://schemas.microsoft.com/office/drawing/2015/9/8/chartex" xmlns:cx2="http://schemas.microsoft.com/office/drawing/2015/10/21/chartex" xmlns:cx3="http://schemas.microsoft.com/office/drawing/2016/5/9/chartex" xmlns:cx4="http://schemas.microsoft.com/office/drawing/2016/5/10/chartex" xmlns:cx5="http://schemas.microsoft.com/office/drawing/2016/5/11/chartex" xmlns:cx6="http://schemas.microsoft.com/office/drawing/2016/5/12/chartex" xmlns:cx7="http://schemas.microsoft.com/office/drawing/2016/5/13/chartex" xmlns:cx8="http://schemas.microsoft.com/office/drawing/2016/5/14/chartex" xmlns:mc="http://schemas.openxmlformats.org/markup-compatibility/2006" xmlns:aink="http://schemas.microsoft.com/office/drawing/2016/ink" xmlns:am3d="http://schemas.microsoft.com/office/drawing/2017/model3d" xmlns:o="urn:schemas-microsoft-com:office:office" xmlns:oel="http://schemas.microsoft.com/office/2019/extlst" xmlns:r="http://schemas.openxmlformats.org/officeDocument/2006/relationships" xmlns:m="http://schemas.openxmlformats.org/officeDocument/2006/math" xmlns:v="urn:schemas-microsoft-com:vml" xmlns:wp14="http://schemas.microsoft.com/office/word/2010/wordprocessingDrawing" xmlns:wp="http://schemas.openxmlformats.org/drawingml/2006/wordprocessingDrawing" xmlns:w10="urn:schemas-microsoft-com:office:word" xmlns:w="http://schemas.openxmlformats.org/wordprocessingml/2006/main" xmlns:w14="http://schemas.microsoft.com/office/word/2010/wordml" xmlns:w15="http://schemas.microsoft.com/office/word/2012/wordml" xmlns:w16cex="http://schemas.microsoft.com/office/word/2018/wordml/cex" xmlns:w16cid="http://schemas.microsoft.com/office/word/2016/wordml/cid" xmlns:w16="http://schemas.microsoft.com/office/word/2018/wordml" xmlns:w16sdtdh="http://schemas.microsoft.com/office/word/2020/wordml/sdtdatahash" xmlns:w16se="http://schemas.microsoft.com/office/word/2015/wordml/symex" xmlns:wpg="http://schemas.microsoft.com/office/word/2010/wordprocessingGroup" xmlns:wpi="http://schemas.microsoft.com/office/word/2010/wordprocessingInk" xmlns:wne="http://schemas.microsoft.com/office/word/2006/wordml" xmlns:wps="http://schemas.microsoft.com/office/word/2010/wordprocessingShape" mc:Ignorable="w14 w15 w16se w16cid w16 w16cex w16sdtdh wp14">
   <w:p>
     <w:pPr>
       <w:pStyle w:val="Footer"/>
@@ -3781,7 +3832,7 @@
 </file>
 
 <file path=word/footer2.xml><?xml version="1.0" encoding="utf-8"?>
-<w:ftr xmlns:wpc="http://schemas.microsoft.com/office/word/2010/wordprocessingCanvas" xmlns:cx="http://schemas.microsoft.com/office/drawing/2014/chartex" xmlns:cx1="http://schemas.microsoft.com/office/drawing/2015/9/8/chartex" xmlns:cx2="http://schemas.microsoft.com/office/drawing/2015/10/21/chartex" xmlns:cx3="http://schemas.microsoft.com/office/drawing/2016/5/9/chartex" xmlns:cx4="http://schemas.microsoft.com/office/drawing/2016/5/10/chartex" xmlns:cx5="http://schemas.microsoft.com/office/drawing/2016/5/11/chartex" xmlns:cx6="http://schemas.microsoft.com/office/drawing/2016/5/12/chartex" xmlns:cx7="http://schemas.microsoft.com/office/drawing/2016/5/13/chartex" xmlns:cx8="http://schemas.microsoft.com/office/drawing/2016/5/14/chartex" xmlns:mc="http://schemas.openxmlformats.org/markup-compatibility/2006" xmlns:aink="http://schemas.microsoft.com/office/drawing/2016/ink" xmlns:am3d="http://schemas.microsoft.com/office/drawing/2017/model3d" xmlns:o="urn:schemas-microsoft-com:office:office" xmlns:r="http://schemas.openxmlformats.org/officeDocument/2006/relationships" xmlns:m="http://schemas.openxmlformats.org/officeDocument/2006/math" xmlns:v="urn:schemas-microsoft-com:vml" xmlns:wp14="http://schemas.microsoft.com/office/word/2010/wordprocessingDrawing" xmlns:wp="http://schemas.openxmlformats.org/drawingml/2006/wordprocessingDrawing" xmlns:w10="urn:schemas-microsoft-com:office:word" xmlns:w="http://schemas.openxmlformats.org/wordprocessingml/2006/main" xmlns:w14="http://schemas.microsoft.com/office/word/2010/wordml" xmlns:w15="http://schemas.microsoft.com/office/word/2012/wordml" xmlns:w16cex="http://schemas.microsoft.com/office/word/2018/wordml/cex" xmlns:w16cid="http://schemas.microsoft.com/office/word/2016/wordml/cid" xmlns:w16="http://schemas.microsoft.com/office/word/2018/wordml" xmlns:w16se="http://schemas.microsoft.com/office/word/2015/wordml/symex" xmlns:wpg="http://schemas.microsoft.com/office/word/2010/wordprocessingGroup" xmlns:wpi="http://schemas.microsoft.com/office/word/2010/wordprocessingInk" xmlns:wne="http://schemas.microsoft.com/office/word/2006/wordml" xmlns:wps="http://schemas.microsoft.com/office/word/2010/wordprocessingShape" mc:Ignorable="w14 w15 w16se w16cid w16 w16cex wp14">
+<w:ftr xmlns:wpc="http://schemas.microsoft.com/office/word/2010/wordprocessingCanvas" xmlns:cx="http://schemas.microsoft.com/office/drawing/2014/chartex" xmlns:cx1="http://schemas.microsoft.com/office/drawing/2015/9/8/chartex" xmlns:cx2="http://schemas.microsoft.com/office/drawing/2015/10/21/chartex" xmlns:cx3="http://schemas.microsoft.com/office/drawing/2016/5/9/chartex" xmlns:cx4="http://schemas.microsoft.com/office/drawing/2016/5/10/chartex" xmlns:cx5="http://schemas.microsoft.com/office/drawing/2016/5/11/chartex" xmlns:cx6="http://schemas.microsoft.com/office/drawing/2016/5/12/chartex" xmlns:cx7="http://schemas.microsoft.com/office/drawing/2016/5/13/chartex" xmlns:cx8="http://schemas.microsoft.com/office/drawing/2016/5/14/chartex" xmlns:mc="http://schemas.openxmlformats.org/markup-compatibility/2006" xmlns:aink="http://schemas.microsoft.com/office/drawing/2016/ink" xmlns:am3d="http://schemas.microsoft.com/office/drawing/2017/model3d" xmlns:o="urn:schemas-microsoft-com:office:office" xmlns:oel="http://schemas.microsoft.com/office/2019/extlst" xmlns:r="http://schemas.openxmlformats.org/officeDocument/2006/relationships" xmlns:m="http://schemas.openxmlformats.org/officeDocument/2006/math" xmlns:v="urn:schemas-microsoft-com:vml" xmlns:wp14="http://schemas.microsoft.com/office/word/2010/wordprocessingDrawing" xmlns:wp="http://schemas.openxmlformats.org/drawingml/2006/wordprocessingDrawing" xmlns:w10="urn:schemas-microsoft-com:office:word" xmlns:w="http://schemas.openxmlformats.org/wordprocessingml/2006/main" xmlns:w14="http://schemas.microsoft.com/office/word/2010/wordml" xmlns:w15="http://schemas.microsoft.com/office/word/2012/wordml" xmlns:w16cex="http://schemas.microsoft.com/office/word/2018/wordml/cex" xmlns:w16cid="http://schemas.microsoft.com/office/word/2016/wordml/cid" xmlns:w16="http://schemas.microsoft.com/office/word/2018/wordml" xmlns:w16sdtdh="http://schemas.microsoft.com/office/word/2020/wordml/sdtdatahash" xmlns:w16se="http://schemas.microsoft.com/office/word/2015/wordml/symex" xmlns:wpg="http://schemas.microsoft.com/office/word/2010/wordprocessingGroup" xmlns:wpi="http://schemas.microsoft.com/office/word/2010/wordprocessingInk" xmlns:wne="http://schemas.microsoft.com/office/word/2006/wordml" xmlns:wps="http://schemas.microsoft.com/office/word/2010/wordprocessingShape" mc:Ignorable="w14 w15 w16se w16cid w16 w16cex w16sdtdh wp14">
   <w:p>
     <w:pPr>
       <w:pStyle w:val="Footer"/>
@@ -3791,7 +3842,7 @@
 </file>
 
 <file path=word/footer3.xml><?xml version="1.0" encoding="utf-8"?>
-<w:ftr xmlns:wpc="http://schemas.microsoft.com/office/word/2010/wordprocessingCanvas" xmlns:cx="http://schemas.microsoft.com/office/drawing/2014/chartex" xmlns:cx1="http://schemas.microsoft.com/office/drawing/2015/9/8/chartex" xmlns:cx2="http://schemas.microsoft.com/office/drawing/2015/10/21/chartex" xmlns:cx3="http://schemas.microsoft.com/office/drawing/2016/5/9/chartex" xmlns:cx4="http://schemas.microsoft.com/office/drawing/2016/5/10/chartex" xmlns:cx5="http://schemas.microsoft.com/office/drawing/2016/5/11/chartex" xmlns:cx6="http://schemas.microsoft.com/office/drawing/2016/5/12/chartex" xmlns:cx7="http://schemas.microsoft.com/office/drawing/2016/5/13/chartex" xmlns:cx8="http://schemas.microsoft.com/office/drawing/2016/5/14/chartex" xmlns:mc="http://schemas.openxmlformats.org/markup-compatibility/2006" xmlns:aink="http://schemas.microsoft.com/office/drawing/2016/ink" xmlns:am3d="http://schemas.microsoft.com/office/drawing/2017/model3d" xmlns:o="urn:schemas-microsoft-com:office:office" xmlns:r="http://schemas.openxmlformats.org/officeDocument/2006/relationships" xmlns:m="http://schemas.openxmlformats.org/officeDocument/2006/math" xmlns:v="urn:schemas-microsoft-com:vml" xmlns:wp14="http://schemas.microsoft.com/office/word/2010/wordprocessingDrawing" xmlns:wp="http://schemas.openxmlformats.org/drawingml/2006/wordprocessingDrawing" xmlns:w10="urn:schemas-microsoft-com:office:word" xmlns:w="http://schemas.openxmlformats.org/wordprocessingml/2006/main" xmlns:w14="http://schemas.microsoft.com/office/word/2010/wordml" xmlns:w15="http://schemas.microsoft.com/office/word/2012/wordml" xmlns:w16cex="http://schemas.microsoft.com/office/word/2018/wordml/cex" xmlns:w16cid="http://schemas.microsoft.com/office/word/2016/wordml/cid" xmlns:w16="http://schemas.microsoft.com/office/word/2018/wordml" xmlns:w16se="http://schemas.microsoft.com/office/word/2015/wordml/symex" xmlns:wpg="http://schemas.microsoft.com/office/word/2010/wordprocessingGroup" xmlns:wpi="http://schemas.microsoft.com/office/word/2010/wordprocessingInk" xmlns:wne="http://schemas.microsoft.com/office/word/2006/wordml" xmlns:wps="http://schemas.microsoft.com/office/word/2010/wordprocessingShape" mc:Ignorable="w14 w15 w16se w16cid w16 w16cex wp14">
+<w:ftr xmlns:wpc="http://schemas.microsoft.com/office/word/2010/wordprocessingCanvas" xmlns:cx="http://schemas.microsoft.com/office/drawing/2014/chartex" xmlns:cx1="http://schemas.microsoft.com/office/drawing/2015/9/8/chartex" xmlns:cx2="http://schemas.microsoft.com/office/drawing/2015/10/21/chartex" xmlns:cx3="http://schemas.microsoft.com/office/drawing/2016/5/9/chartex" xmlns:cx4="http://schemas.microsoft.com/office/drawing/2016/5/10/chartex" xmlns:cx5="http://schemas.microsoft.com/office/drawing/2016/5/11/chartex" xmlns:cx6="http://schemas.microsoft.com/office/drawing/2016/5/12/chartex" xmlns:cx7="http://schemas.microsoft.com/office/drawing/2016/5/13/chartex" xmlns:cx8="http://schemas.microsoft.com/office/drawing/2016/5/14/chartex" xmlns:mc="http://schemas.openxmlformats.org/markup-compatibility/2006" xmlns:aink="http://schemas.microsoft.com/office/drawing/2016/ink" xmlns:am3d="http://schemas.microsoft.com/office/drawing/2017/model3d" xmlns:o="urn:schemas-microsoft-com:office:office" xmlns:oel="http://schemas.microsoft.com/office/2019/extlst" xmlns:r="http://schemas.openxmlformats.org/officeDocument/2006/relationships" xmlns:m="http://schemas.openxmlformats.org/officeDocument/2006/math" xmlns:v="urn:schemas-microsoft-com:vml" xmlns:wp14="http://schemas.microsoft.com/office/word/2010/wordprocessingDrawing" xmlns:wp="http://schemas.openxmlformats.org/drawingml/2006/wordprocessingDrawing" xmlns:w10="urn:schemas-microsoft-com:office:word" xmlns:w="http://schemas.openxmlformats.org/wordprocessingml/2006/main" xmlns:w14="http://schemas.microsoft.com/office/word/2010/wordml" xmlns:w15="http://schemas.microsoft.com/office/word/2012/wordml" xmlns:w16cex="http://schemas.microsoft.com/office/word/2018/wordml/cex" xmlns:w16cid="http://schemas.microsoft.com/office/word/2016/wordml/cid" xmlns:w16="http://schemas.microsoft.com/office/word/2018/wordml" xmlns:w16sdtdh="http://schemas.microsoft.com/office/word/2020/wordml/sdtdatahash" xmlns:w16se="http://schemas.microsoft.com/office/word/2015/wordml/symex" xmlns:wpg="http://schemas.microsoft.com/office/word/2010/wordprocessingGroup" xmlns:wpi="http://schemas.microsoft.com/office/word/2010/wordprocessingInk" xmlns:wne="http://schemas.microsoft.com/office/word/2006/wordml" xmlns:wps="http://schemas.microsoft.com/office/word/2010/wordprocessingShape" mc:Ignorable="w14 w15 w16se w16cid w16 w16cex w16sdtdh wp14">
   <w:p>
     <w:pPr>
       <w:pStyle w:val="Footer"/>
@@ -3801,7 +3852,7 @@
 </file>
 
 <file path=word/footnotes.xml><?xml version="1.0" encoding="utf-8"?>
-<w:footnotes xmlns:wpc="http://schemas.microsoft.com/office/word/2010/wordprocessingCanvas" xmlns:cx="http://schemas.microsoft.com/office/drawing/2014/chartex" xmlns:cx1="http://schemas.microsoft.com/office/drawing/2015/9/8/chartex" xmlns:cx2="http://schemas.microsoft.com/office/drawing/2015/10/21/chartex" xmlns:cx3="http://schemas.microsoft.com/office/drawing/2016/5/9/chartex" xmlns:cx4="http://schemas.microsoft.com/office/drawing/2016/5/10/chartex" xmlns:cx5="http://schemas.microsoft.com/office/drawing/2016/5/11/chartex" xmlns:cx6="http://schemas.microsoft.com/office/drawing/2016/5/12/chartex" xmlns:cx7="http://schemas.microsoft.com/office/drawing/2016/5/13/chartex" xmlns:cx8="http://schemas.microsoft.com/office/drawing/2016/5/14/chartex" xmlns:mc="http://schemas.openxmlformats.org/markup-compatibility/2006" xmlns:aink="http://schemas.microsoft.com/office/drawing/2016/ink" xmlns:am3d="http://schemas.microsoft.com/office/drawing/2017/model3d" xmlns:o="urn:schemas-microsoft-com:office:office" xmlns:r="http://schemas.openxmlformats.org/officeDocument/2006/relationships" xmlns:m="http://schemas.openxmlformats.org/officeDocument/2006/math" xmlns:v="urn:schemas-microsoft-com:vml" xmlns:wp14="http://schemas.microsoft.com/office/word/2010/wordprocessingDrawing" xmlns:wp="http://schemas.openxmlformats.org/drawingml/2006/wordprocessingDrawing" xmlns:w10="urn:schemas-microsoft-com:office:word" xmlns:w="http://schemas.openxmlformats.org/wordprocessingml/2006/main" xmlns:w14="http://schemas.microsoft.com/office/word/2010/wordml" xmlns:w15="http://schemas.microsoft.com/office/word/2012/wordml" xmlns:w16cex="http://schemas.microsoft.com/office/word/2018/wordml/cex" xmlns:w16cid="http://schemas.microsoft.com/office/word/2016/wordml/cid" xmlns:w16="http://schemas.microsoft.com/office/word/2018/wordml" xmlns:w16se="http://schemas.microsoft.com/office/word/2015/wordml/symex" xmlns:wpg="http://schemas.microsoft.com/office/word/2010/wordprocessingGroup" xmlns:wpi="http://schemas.microsoft.com/office/word/2010/wordprocessingInk" xmlns:wne="http://schemas.microsoft.com/office/word/2006/wordml" xmlns:wps="http://schemas.microsoft.com/office/word/2010/wordprocessingShape" mc:Ignorable="w14 w15 w16se w16cid w16 w16cex wp14">
+<w:footnotes xmlns:wpc="http://schemas.microsoft.com/office/word/2010/wordprocessingCanvas" xmlns:cx="http://schemas.microsoft.com/office/drawing/2014/chartex" xmlns:cx1="http://schemas.microsoft.com/office/drawing/2015/9/8/chartex" xmlns:cx2="http://schemas.microsoft.com/office/drawing/2015/10/21/chartex" xmlns:cx3="http://schemas.microsoft.com/office/drawing/2016/5/9/chartex" xmlns:cx4="http://schemas.microsoft.com/office/drawing/2016/5/10/chartex" xmlns:cx5="http://schemas.microsoft.com/office/drawing/2016/5/11/chartex" xmlns:cx6="http://schemas.microsoft.com/office/drawing/2016/5/12/chartex" xmlns:cx7="http://schemas.microsoft.com/office/drawing/2016/5/13/chartex" xmlns:cx8="http://schemas.microsoft.com/office/drawing/2016/5/14/chartex" xmlns:mc="http://schemas.openxmlformats.org/markup-compatibility/2006" xmlns:aink="http://schemas.microsoft.com/office/drawing/2016/ink" xmlns:am3d="http://schemas.microsoft.com/office/drawing/2017/model3d" xmlns:o="urn:schemas-microsoft-com:office:office" xmlns:oel="http://schemas.microsoft.com/office/2019/extlst" xmlns:r="http://schemas.openxmlformats.org/officeDocument/2006/relationships" xmlns:m="http://schemas.openxmlformats.org/officeDocument/2006/math" xmlns:v="urn:schemas-microsoft-com:vml" xmlns:wp14="http://schemas.microsoft.com/office/word/2010/wordprocessingDrawing" xmlns:wp="http://schemas.openxmlformats.org/drawingml/2006/wordprocessingDrawing" xmlns:w10="urn:schemas-microsoft-com:office:word" xmlns:w="http://schemas.openxmlformats.org/wordprocessingml/2006/main" xmlns:w14="http://schemas.microsoft.com/office/word/2010/wordml" xmlns:w15="http://schemas.microsoft.com/office/word/2012/wordml" xmlns:w16cex="http://schemas.microsoft.com/office/word/2018/wordml/cex" xmlns:w16cid="http://schemas.microsoft.com/office/word/2016/wordml/cid" xmlns:w16="http://schemas.microsoft.com/office/word/2018/wordml" xmlns:w16sdtdh="http://schemas.microsoft.com/office/word/2020/wordml/sdtdatahash" xmlns:w16se="http://schemas.microsoft.com/office/word/2015/wordml/symex" xmlns:wpg="http://schemas.microsoft.com/office/word/2010/wordprocessingGroup" xmlns:wpi="http://schemas.microsoft.com/office/word/2010/wordprocessingInk" xmlns:wne="http://schemas.microsoft.com/office/word/2006/wordml" xmlns:wps="http://schemas.microsoft.com/office/word/2010/wordprocessingShape" mc:Ignorable="w14 w15 w16se w16cid w16 w16cex w16sdtdh wp14">
   <w:footnote w:type="separator" w:id="-1">
     <w:p>
       <w:r>
@@ -3820,7 +3871,7 @@
 </file>
 
 <file path=word/header1.xml><?xml version="1.0" encoding="utf-8"?>
-<w:hdr xmlns:wpc="http://schemas.microsoft.com/office/word/2010/wordprocessingCanvas" xmlns:cx="http://schemas.microsoft.com/office/drawing/2014/chartex" xmlns:cx1="http://schemas.microsoft.com/office/drawing/2015/9/8/chartex" xmlns:cx2="http://schemas.microsoft.com/office/drawing/2015/10/21/chartex" xmlns:cx3="http://schemas.microsoft.com/office/drawing/2016/5/9/chartex" xmlns:cx4="http://schemas.microsoft.com/office/drawing/2016/5/10/chartex" xmlns:cx5="http://schemas.microsoft.com/office/drawing/2016/5/11/chartex" xmlns:cx6="http://schemas.microsoft.com/office/drawing/2016/5/12/chartex" xmlns:cx7="http://schemas.microsoft.com/office/drawing/2016/5/13/chartex" xmlns:cx8="http://schemas.microsoft.com/office/drawing/2016/5/14/chartex" xmlns:mc="http://schemas.openxmlformats.org/markup-compatibility/2006" xmlns:aink="http://schemas.microsoft.com/office/drawing/2016/ink" xmlns:am3d="http://schemas.microsoft.com/office/drawing/2017/model3d" xmlns:o="urn:schemas-microsoft-com:office:office" xmlns:r="http://schemas.openxmlformats.org/officeDocument/2006/relationships" xmlns:m="http://schemas.openxmlformats.org/officeDocument/2006/math" xmlns:v="urn:schemas-microsoft-com:vml" xmlns:wp14="http://schemas.microsoft.com/office/word/2010/wordprocessingDrawing" xmlns:wp="http://schemas.openxmlformats.org/drawingml/2006/wordprocessingDrawing" xmlns:w10="urn:schemas-microsoft-com:office:word" xmlns:w="http://schemas.openxmlformats.org/wordprocessingml/2006/main" xmlns:w14="http://schemas.microsoft.com/office/word/2010/wordml" xmlns:w15="http://schemas.microsoft.com/office/word/2012/wordml" xmlns:w16cex="http://schemas.microsoft.com/office/word/2018/wordml/cex" xmlns:w16cid="http://schemas.microsoft.com/office/word/2016/wordml/cid" xmlns:w16="http://schemas.microsoft.com/office/word/2018/wordml" xmlns:w16se="http://schemas.microsoft.com/office/word/2015/wordml/symex" xmlns:wpg="http://schemas.microsoft.com/office/word/2010/wordprocessingGroup" xmlns:wpi="http://schemas.microsoft.com/office/word/2010/wordprocessingInk" xmlns:wne="http://schemas.microsoft.com/office/word/2006/wordml" xmlns:wps="http://schemas.microsoft.com/office/word/2010/wordprocessingShape" mc:Ignorable="w14 w15 w16se w16cid w16 w16cex wp14">
+<w:hdr xmlns:wpc="http://schemas.microsoft.com/office/word/2010/wordprocessingCanvas" xmlns:cx="http://schemas.microsoft.com/office/drawing/2014/chartex" xmlns:cx1="http://schemas.microsoft.com/office/drawing/2015/9/8/chartex" xmlns:cx2="http://schemas.microsoft.com/office/drawing/2015/10/21/chartex" xmlns:cx3="http://schemas.microsoft.com/office/drawing/2016/5/9/chartex" xmlns:cx4="http://schemas.microsoft.com/office/drawing/2016/5/10/chartex" xmlns:cx5="http://schemas.microsoft.com/office/drawing/2016/5/11/chartex" xmlns:cx6="http://schemas.microsoft.com/office/drawing/2016/5/12/chartex" xmlns:cx7="http://schemas.microsoft.com/office/drawing/2016/5/13/chartex" xmlns:cx8="http://schemas.microsoft.com/office/drawing/2016/5/14/chartex" xmlns:mc="http://schemas.openxmlformats.org/markup-compatibility/2006" xmlns:aink="http://schemas.microsoft.com/office/drawing/2016/ink" xmlns:am3d="http://schemas.microsoft.com/office/drawing/2017/model3d" xmlns:o="urn:schemas-microsoft-com:office:office" xmlns:oel="http://schemas.microsoft.com/office/2019/extlst" xmlns:r="http://schemas.openxmlformats.org/officeDocument/2006/relationships" xmlns:m="http://schemas.openxmlformats.org/officeDocument/2006/math" xmlns:v="urn:schemas-microsoft-com:vml" xmlns:wp14="http://schemas.microsoft.com/office/word/2010/wordprocessingDrawing" xmlns:wp="http://schemas.openxmlformats.org/drawingml/2006/wordprocessingDrawing" xmlns:w10="urn:schemas-microsoft-com:office:word" xmlns:w="http://schemas.openxmlformats.org/wordprocessingml/2006/main" xmlns:w14="http://schemas.microsoft.com/office/word/2010/wordml" xmlns:w15="http://schemas.microsoft.com/office/word/2012/wordml" xmlns:w16cex="http://schemas.microsoft.com/office/word/2018/wordml/cex" xmlns:w16cid="http://schemas.microsoft.com/office/word/2016/wordml/cid" xmlns:w16="http://schemas.microsoft.com/office/word/2018/wordml" xmlns:w16sdtdh="http://schemas.microsoft.com/office/word/2020/wordml/sdtdatahash" xmlns:w16se="http://schemas.microsoft.com/office/word/2015/wordml/symex" xmlns:wpg="http://schemas.microsoft.com/office/word/2010/wordprocessingGroup" xmlns:wpi="http://schemas.microsoft.com/office/word/2010/wordprocessingInk" xmlns:wne="http://schemas.microsoft.com/office/word/2006/wordml" xmlns:wps="http://schemas.microsoft.com/office/word/2010/wordprocessingShape" mc:Ignorable="w14 w15 w16se w16cid w16 w16cex w16sdtdh wp14">
   <w:p>
     <w:pPr>
       <w:pStyle w:val="Header"/>
@@ -3830,7 +3881,7 @@
 </file>
 
 <file path=word/header2.xml><?xml version="1.0" encoding="utf-8"?>
-<w:hdr xmlns:wpc="http://schemas.microsoft.com/office/word/2010/wordprocessingCanvas" xmlns:cx="http://schemas.microsoft.com/office/drawing/2014/chartex" xmlns:cx1="http://schemas.microsoft.com/office/drawing/2015/9/8/chartex" xmlns:cx2="http://schemas.microsoft.com/office/drawing/2015/10/21/chartex" xmlns:cx3="http://schemas.microsoft.com/office/drawing/2016/5/9/chartex" xmlns:cx4="http://schemas.microsoft.com/office/drawing/2016/5/10/chartex" xmlns:cx5="http://schemas.microsoft.com/office/drawing/2016/5/11/chartex" xmlns:cx6="http://schemas.microsoft.com/office/drawing/2016/5/12/chartex" xmlns:cx7="http://schemas.microsoft.com/office/drawing/2016/5/13/chartex" xmlns:cx8="http://schemas.microsoft.com/office/drawing/2016/5/14/chartex" xmlns:mc="http://schemas.openxmlformats.org/markup-compatibility/2006" xmlns:aink="http://schemas.microsoft.com/office/drawing/2016/ink" xmlns:am3d="http://schemas.microsoft.com/office/drawing/2017/model3d" xmlns:o="urn:schemas-microsoft-com:office:office" xmlns:r="http://schemas.openxmlformats.org/officeDocument/2006/relationships" xmlns:m="http://schemas.openxmlformats.org/officeDocument/2006/math" xmlns:v="urn:schemas-microsoft-com:vml" xmlns:wp14="http://schemas.microsoft.com/office/word/2010/wordprocessingDrawing" xmlns:wp="http://schemas.openxmlformats.org/drawingml/2006/wordprocessingDrawing" xmlns:w10="urn:schemas-microsoft-com:office:word" xmlns:w="http://schemas.openxmlformats.org/wordprocessingml/2006/main" xmlns:w14="http://schemas.microsoft.com/office/word/2010/wordml" xmlns:w15="http://schemas.microsoft.com/office/word/2012/wordml" xmlns:w16cex="http://schemas.microsoft.com/office/word/2018/wordml/cex" xmlns:w16cid="http://schemas.microsoft.com/office/word/2016/wordml/cid" xmlns:w16="http://schemas.microsoft.com/office/word/2018/wordml" xmlns:w16se="http://schemas.microsoft.com/office/word/2015/wordml/symex" xmlns:wpg="http://schemas.microsoft.com/office/word/2010/wordprocessingGroup" xmlns:wpi="http://schemas.microsoft.com/office/word/2010/wordprocessingInk" xmlns:wne="http://schemas.microsoft.com/office/word/2006/wordml" xmlns:wps="http://schemas.microsoft.com/office/word/2010/wordprocessingShape" mc:Ignorable="w14 w15 w16se w16cid w16 w16cex wp14">
+<w:hdr xmlns:wpc="http://schemas.microsoft.com/office/word/2010/wordprocessingCanvas" xmlns:cx="http://schemas.microsoft.com/office/drawing/2014/chartex" xmlns:cx1="http://schemas.microsoft.com/office/drawing/2015/9/8/chartex" xmlns:cx2="http://schemas.microsoft.com/office/drawing/2015/10/21/chartex" xmlns:cx3="http://schemas.microsoft.com/office/drawing/2016/5/9/chartex" xmlns:cx4="http://schemas.microsoft.com/office/drawing/2016/5/10/chartex" xmlns:cx5="http://schemas.microsoft.com/office/drawing/2016/5/11/chartex" xmlns:cx6="http://schemas.microsoft.com/office/drawing/2016/5/12/chartex" xmlns:cx7="http://schemas.microsoft.com/office/drawing/2016/5/13/chartex" xmlns:cx8="http://schemas.microsoft.com/office/drawing/2016/5/14/chartex" xmlns:mc="http://schemas.openxmlformats.org/markup-compatibility/2006" xmlns:aink="http://schemas.microsoft.com/office/drawing/2016/ink" xmlns:am3d="http://schemas.microsoft.com/office/drawing/2017/model3d" xmlns:o="urn:schemas-microsoft-com:office:office" xmlns:oel="http://schemas.microsoft.com/office/2019/extlst" xmlns:r="http://schemas.openxmlformats.org/officeDocument/2006/relationships" xmlns:m="http://schemas.openxmlformats.org/officeDocument/2006/math" xmlns:v="urn:schemas-microsoft-com:vml" xmlns:wp14="http://schemas.microsoft.com/office/word/2010/wordprocessingDrawing" xmlns:wp="http://schemas.openxmlformats.org/drawingml/2006/wordprocessingDrawing" xmlns:w10="urn:schemas-microsoft-com:office:word" xmlns:w="http://schemas.openxmlformats.org/wordprocessingml/2006/main" xmlns:w14="http://schemas.microsoft.com/office/word/2010/wordml" xmlns:w15="http://schemas.microsoft.com/office/word/2012/wordml" xmlns:w16cex="http://schemas.microsoft.com/office/word/2018/wordml/cex" xmlns:w16cid="http://schemas.microsoft.com/office/word/2016/wordml/cid" xmlns:w16="http://schemas.microsoft.com/office/word/2018/wordml" xmlns:w16sdtdh="http://schemas.microsoft.com/office/word/2020/wordml/sdtdatahash" xmlns:w16se="http://schemas.microsoft.com/office/word/2015/wordml/symex" xmlns:wpg="http://schemas.microsoft.com/office/word/2010/wordprocessingGroup" xmlns:wpi="http://schemas.microsoft.com/office/word/2010/wordprocessingInk" xmlns:wne="http://schemas.microsoft.com/office/word/2006/wordml" xmlns:wps="http://schemas.microsoft.com/office/word/2010/wordprocessingShape" mc:Ignorable="w14 w15 w16se w16cid w16 w16cex w16sdtdh wp14">
   <w:p>
     <w:pPr>
       <w:pStyle w:val="Header"/>
@@ -3840,7 +3891,7 @@
 </file>
 
 <file path=word/header3.xml><?xml version="1.0" encoding="utf-8"?>
-<w:hdr xmlns:wpc="http://schemas.microsoft.com/office/word/2010/wordprocessingCanvas" xmlns:cx="http://schemas.microsoft.com/office/drawing/2014/chartex" xmlns:cx1="http://schemas.microsoft.com/office/drawing/2015/9/8/chartex" xmlns:cx2="http://schemas.microsoft.com/office/drawing/2015/10/21/chartex" xmlns:cx3="http://schemas.microsoft.com/office/drawing/2016/5/9/chartex" xmlns:cx4="http://schemas.microsoft.com/office/drawing/2016/5/10/chartex" xmlns:cx5="http://schemas.microsoft.com/office/drawing/2016/5/11/chartex" xmlns:cx6="http://schemas.microsoft.com/office/drawing/2016/5/12/chartex" xmlns:cx7="http://schemas.microsoft.com/office/drawing/2016/5/13/chartex" xmlns:cx8="http://schemas.microsoft.com/office/drawing/2016/5/14/chartex" xmlns:mc="http://schemas.openxmlformats.org/markup-compatibility/2006" xmlns:aink="http://schemas.microsoft.com/office/drawing/2016/ink" xmlns:am3d="http://schemas.microsoft.com/office/drawing/2017/model3d" xmlns:o="urn:schemas-microsoft-com:office:office" xmlns:r="http://schemas.openxmlformats.org/officeDocument/2006/relationships" xmlns:m="http://schemas.openxmlformats.org/officeDocument/2006/math" xmlns:v="urn:schemas-microsoft-com:vml" xmlns:wp14="http://schemas.microsoft.com/office/word/2010/wordprocessingDrawing" xmlns:wp="http://schemas.openxmlformats.org/drawingml/2006/wordprocessingDrawing" xmlns:w10="urn:schemas-microsoft-com:office:word" xmlns:w="http://schemas.openxmlformats.org/wordprocessingml/2006/main" xmlns:w14="http://schemas.microsoft.com/office/word/2010/wordml" xmlns:w15="http://schemas.microsoft.com/office/word/2012/wordml" xmlns:w16cex="http://schemas.microsoft.com/office/word/2018/wordml/cex" xmlns:w16cid="http://schemas.microsoft.com/office/word/2016/wordml/cid" xmlns:w16="http://schemas.microsoft.com/office/word/2018/wordml" xmlns:w16se="http://schemas.microsoft.com/office/word/2015/wordml/symex" xmlns:wpg="http://schemas.microsoft.com/office/word/2010/wordprocessingGroup" xmlns:wpi="http://schemas.microsoft.com/office/word/2010/wordprocessingInk" xmlns:wne="http://schemas.microsoft.com/office/word/2006/wordml" xmlns:wps="http://schemas.microsoft.com/office/word/2010/wordprocessingShape" mc:Ignorable="w14 w15 w16se w16cid w16 w16cex wp14">
+<w:hdr xmlns:wpc="http://schemas.microsoft.com/office/word/2010/wordprocessingCanvas" xmlns:cx="http://schemas.microsoft.com/office/drawing/2014/chartex" xmlns:cx1="http://schemas.microsoft.com/office/drawing/2015/9/8/chartex" xmlns:cx2="http://schemas.microsoft.com/office/drawing/2015/10/21/chartex" xmlns:cx3="http://schemas.microsoft.com/office/drawing/2016/5/9/chartex" xmlns:cx4="http://schemas.microsoft.com/office/drawing/2016/5/10/chartex" xmlns:cx5="http://schemas.microsoft.com/office/drawing/2016/5/11/chartex" xmlns:cx6="http://schemas.microsoft.com/office/drawing/2016/5/12/chartex" xmlns:cx7="http://schemas.microsoft.com/office/drawing/2016/5/13/chartex" xmlns:cx8="http://schemas.microsoft.com/office/drawing/2016/5/14/chartex" xmlns:mc="http://schemas.openxmlformats.org/markup-compatibility/2006" xmlns:aink="http://schemas.microsoft.com/office/drawing/2016/ink" xmlns:am3d="http://schemas.microsoft.com/office/drawing/2017/model3d" xmlns:o="urn:schemas-microsoft-com:office:office" xmlns:oel="http://schemas.microsoft.com/office/2019/extlst" xmlns:r="http://schemas.openxmlformats.org/officeDocument/2006/relationships" xmlns:m="http://schemas.openxmlformats.org/officeDocument/2006/math" xmlns:v="urn:schemas-microsoft-com:vml" xmlns:wp14="http://schemas.microsoft.com/office/word/2010/wordprocessingDrawing" xmlns:wp="http://schemas.openxmlformats.org/drawingml/2006/wordprocessingDrawing" xmlns:w10="urn:schemas-microsoft-com:office:word" xmlns:w="http://schemas.openxmlformats.org/wordprocessingml/2006/main" xmlns:w14="http://schemas.microsoft.com/office/word/2010/wordml" xmlns:w15="http://schemas.microsoft.com/office/word/2012/wordml" xmlns:w16cex="http://schemas.microsoft.com/office/word/2018/wordml/cex" xmlns:w16cid="http://schemas.microsoft.com/office/word/2016/wordml/cid" xmlns:w16="http://schemas.microsoft.com/office/word/2018/wordml" xmlns:w16sdtdh="http://schemas.microsoft.com/office/word/2020/wordml/sdtdatahash" xmlns:w16se="http://schemas.microsoft.com/office/word/2015/wordml/symex" xmlns:wpg="http://schemas.microsoft.com/office/word/2010/wordprocessingGroup" xmlns:wpi="http://schemas.microsoft.com/office/word/2010/wordprocessingInk" xmlns:wne="http://schemas.microsoft.com/office/word/2006/wordml" xmlns:wps="http://schemas.microsoft.com/office/word/2010/wordprocessingShape" mc:Ignorable="w14 w15 w16se w16cid w16 w16cex w16sdtdh wp14">
   <w:p>
     <w:pPr>
       <w:pStyle w:val="Header"/>
@@ -3850,7 +3901,7 @@
 </file>
 
 <file path=word/numbering.xml><?xml version="1.0" encoding="utf-8"?>
-<w:numbering xmlns:wpc="http://schemas.microsoft.com/office/word/2010/wordprocessingCanvas" xmlns:cx="http://schemas.microsoft.com/office/drawing/2014/chartex" xmlns:cx1="http://schemas.microsoft.com/office/drawing/2015/9/8/chartex" xmlns:cx2="http://schemas.microsoft.com/office/drawing/2015/10/21/chartex" xmlns:cx3="http://schemas.microsoft.com/office/drawing/2016/5/9/chartex" xmlns:cx4="http://schemas.microsoft.com/office/drawing/2016/5/10/chartex" xmlns:cx5="http://schemas.microsoft.com/office/drawing/2016/5/11/chartex" xmlns:cx6="http://schemas.microsoft.com/office/drawing/2016/5/12/chartex" xmlns:cx7="http://schemas.microsoft.com/office/drawing/2016/5/13/chartex" xmlns:cx8="http://schemas.microsoft.com/office/drawing/2016/5/14/chartex" xmlns:mc="http://schemas.openxmlformats.org/markup-compatibility/2006" xmlns:aink="http://schemas.microsoft.com/office/drawing/2016/ink" xmlns:am3d="http://schemas.microsoft.com/office/drawing/2017/model3d" xmlns:o="urn:schemas-microsoft-com:office:office" xmlns:r="http://schemas.openxmlformats.org/officeDocument/2006/relationships" xmlns:m="http://schemas.openxmlformats.org/officeDocument/2006/math" xmlns:v="urn:schemas-microsoft-com:vml" xmlns:wp14="http://schemas.microsoft.com/office/word/2010/wordprocessingDrawing" xmlns:wp="http://schemas.openxmlformats.org/drawingml/2006/wordprocessingDrawing" xmlns:w10="urn:schemas-microsoft-com:office:word" xmlns:w="http://schemas.openxmlformats.org/wordprocessingml/2006/main" xmlns:w14="http://schemas.microsoft.com/office/word/2010/wordml" xmlns:w15="http://schemas.microsoft.com/office/word/2012/wordml" xmlns:w16cex="http://schemas.microsoft.com/office/word/2018/wordml/cex" xmlns:w16cid="http://schemas.microsoft.com/office/word/2016/wordml/cid" xmlns:w16="http://schemas.microsoft.com/office/word/2018/wordml" xmlns:w16se="http://schemas.microsoft.com/office/word/2015/wordml/symex" xmlns:wpg="http://schemas.microsoft.com/office/word/2010/wordprocessingGroup" xmlns:wpi="http://schemas.microsoft.com/office/word/2010/wordprocessingInk" xmlns:wne="http://schemas.microsoft.com/office/word/2006/wordml" xmlns:wps="http://schemas.microsoft.com/office/word/2010/wordprocessingShape" mc:Ignorable="w14 w15 w16se w16cid w16 w16cex wp14">
+<w:numbering xmlns:wpc="http://schemas.microsoft.com/office/word/2010/wordprocessingCanvas" xmlns:cx="http://schemas.microsoft.com/office/drawing/2014/chartex" xmlns:cx1="http://schemas.microsoft.com/office/drawing/2015/9/8/chartex" xmlns:cx2="http://schemas.microsoft.com/office/drawing/2015/10/21/chartex" xmlns:cx3="http://schemas.microsoft.com/office/drawing/2016/5/9/chartex" xmlns:cx4="http://schemas.microsoft.com/office/drawing/2016/5/10/chartex" xmlns:cx5="http://schemas.microsoft.com/office/drawing/2016/5/11/chartex" xmlns:cx6="http://schemas.microsoft.com/office/drawing/2016/5/12/chartex" xmlns:cx7="http://schemas.microsoft.com/office/drawing/2016/5/13/chartex" xmlns:cx8="http://schemas.microsoft.com/office/drawing/2016/5/14/chartex" xmlns:mc="http://schemas.openxmlformats.org/markup-compatibility/2006" xmlns:aink="http://schemas.microsoft.com/office/drawing/2016/ink" xmlns:am3d="http://schemas.microsoft.com/office/drawing/2017/model3d" xmlns:o="urn:schemas-microsoft-com:office:office" xmlns:oel="http://schemas.microsoft.com/office/2019/extlst" xmlns:r="http://schemas.openxmlformats.org/officeDocument/2006/relationships" xmlns:m="http://schemas.openxmlformats.org/officeDocument/2006/math" xmlns:v="urn:schemas-microsoft-com:vml" xmlns:wp14="http://schemas.microsoft.com/office/word/2010/wordprocessingDrawing" xmlns:wp="http://schemas.openxmlformats.org/drawingml/2006/wordprocessingDrawing" xmlns:w10="urn:schemas-microsoft-com:office:word" xmlns:w="http://schemas.openxmlformats.org/wordprocessingml/2006/main" xmlns:w14="http://schemas.microsoft.com/office/word/2010/wordml" xmlns:w15="http://schemas.microsoft.com/office/word/2012/wordml" xmlns:w16cex="http://schemas.microsoft.com/office/word/2018/wordml/cex" xmlns:w16cid="http://schemas.microsoft.com/office/word/2016/wordml/cid" xmlns:w16="http://schemas.microsoft.com/office/word/2018/wordml" xmlns:w16sdtdh="http://schemas.microsoft.com/office/word/2020/wordml/sdtdatahash" xmlns:w16se="http://schemas.microsoft.com/office/word/2015/wordml/symex" xmlns:wpg="http://schemas.microsoft.com/office/word/2010/wordprocessingGroup" xmlns:wpi="http://schemas.microsoft.com/office/word/2010/wordprocessingInk" xmlns:wne="http://schemas.microsoft.com/office/word/2006/wordml" xmlns:wps="http://schemas.microsoft.com/office/word/2010/wordprocessingShape" mc:Ignorable="w14 w15 w16se w16cid w16 w16cex w16sdtdh wp14">
   <w:abstractNum w:abstractNumId="0" w15:restartNumberingAfterBreak="0">
     <w:nsid w:val="01763A88"/>
     <w:multiLevelType w:val="hybridMultilevel"/>
@@ -5469,53 +5520,53 @@
       </w:rPr>
     </w:lvl>
   </w:abstractNum>
-  <w:num w:numId="1">
+  <w:num w:numId="1" w16cid:durableId="543519972">
     <w:abstractNumId w:val="2"/>
   </w:num>
-  <w:num w:numId="2">
+  <w:num w:numId="2" w16cid:durableId="1382822514">
     <w:abstractNumId w:val="6"/>
   </w:num>
-  <w:num w:numId="3">
+  <w:num w:numId="3" w16cid:durableId="635916327">
     <w:abstractNumId w:val="8"/>
   </w:num>
-  <w:num w:numId="4">
+  <w:num w:numId="4" w16cid:durableId="1066227543">
     <w:abstractNumId w:val="10"/>
   </w:num>
-  <w:num w:numId="5">
+  <w:num w:numId="5" w16cid:durableId="890731736">
     <w:abstractNumId w:val="3"/>
   </w:num>
-  <w:num w:numId="6">
+  <w:num w:numId="6" w16cid:durableId="1433865927">
     <w:abstractNumId w:val="9"/>
   </w:num>
-  <w:num w:numId="7">
+  <w:num w:numId="7" w16cid:durableId="1599365194">
     <w:abstractNumId w:val="11"/>
   </w:num>
-  <w:num w:numId="8">
+  <w:num w:numId="8" w16cid:durableId="1658413131">
     <w:abstractNumId w:val="5"/>
   </w:num>
-  <w:num w:numId="9">
+  <w:num w:numId="9" w16cid:durableId="1002390001">
     <w:abstractNumId w:val="7"/>
   </w:num>
-  <w:num w:numId="10">
+  <w:num w:numId="10" w16cid:durableId="1609504165">
     <w:abstractNumId w:val="0"/>
   </w:num>
-  <w:num w:numId="11">
+  <w:num w:numId="11" w16cid:durableId="573665749">
     <w:abstractNumId w:val="12"/>
   </w:num>
-  <w:num w:numId="12">
+  <w:num w:numId="12" w16cid:durableId="1190486673">
     <w:abstractNumId w:val="4"/>
   </w:num>
-  <w:num w:numId="13">
+  <w:num w:numId="13" w16cid:durableId="1244411456">
     <w:abstractNumId w:val="13"/>
   </w:num>
-  <w:num w:numId="14">
+  <w:num w:numId="14" w16cid:durableId="2003000591">
     <w:abstractNumId w:val="1"/>
   </w:num>
 </w:numbering>
 </file>
 
 <file path=word/styles.xml><?xml version="1.0" encoding="utf-8"?>
-<w:styles xmlns:mc="http://schemas.openxmlformats.org/markup-compatibility/2006" xmlns:r="http://schemas.openxmlformats.org/officeDocument/2006/relationships" xmlns:w="http://schemas.openxmlformats.org/wordprocessingml/2006/main" xmlns:w14="http://schemas.microsoft.com/office/word/2010/wordml" xmlns:w15="http://schemas.microsoft.com/office/word/2012/wordml" xmlns:w16cex="http://schemas.microsoft.com/office/word/2018/wordml/cex" xmlns:w16cid="http://schemas.microsoft.com/office/word/2016/wordml/cid" xmlns:w16="http://schemas.microsoft.com/office/word/2018/wordml" xmlns:w16se="http://schemas.microsoft.com/office/word/2015/wordml/symex" mc:Ignorable="w14 w15 w16se w16cid w16 w16cex">
+<w:styles xmlns:mc="http://schemas.openxmlformats.org/markup-compatibility/2006" xmlns:r="http://schemas.openxmlformats.org/officeDocument/2006/relationships" xmlns:w="http://schemas.openxmlformats.org/wordprocessingml/2006/main" xmlns:w14="http://schemas.microsoft.com/office/word/2010/wordml" xmlns:w15="http://schemas.microsoft.com/office/word/2012/wordml" xmlns:w16cex="http://schemas.microsoft.com/office/word/2018/wordml/cex" xmlns:w16cid="http://schemas.microsoft.com/office/word/2016/wordml/cid" xmlns:w16="http://schemas.microsoft.com/office/word/2018/wordml" xmlns:w16sdtdh="http://schemas.microsoft.com/office/word/2020/wordml/sdtdatahash" xmlns:w16se="http://schemas.microsoft.com/office/word/2015/wordml/symex" mc:Ignorable="w14 w15 w16se w16cid w16 w16cex w16sdtdh">
   <w:docDefaults>
     <w:rPrDefault>
       <w:rPr>

</xml_diff>